<commit_message>
Renamed a tab in Results.xlsx
</commit_message>
<xml_diff>
--- a/Documents/Experimentos/02/Questionario_Gabarito.docx
+++ b/Documents/Experimentos/02/Questionario_Gabarito.docx
@@ -195,6 +195,36 @@
           <w:u w:val="single"/>
         </w:rPr>
         <w:t>Exaustão</w:t>
+      </w:r>
+      <w:r>
+        <w:rPr>
+          <w:u w:val="single"/>
+        </w:rPr>
+        <w:t xml:space="preserve"> ou </w:t>
+      </w:r>
+      <w:r>
+        <w:rPr>
+          <w:u w:val="single"/>
+        </w:rPr>
+        <w:t>alta de pagamentos</w:t>
+      </w:r>
+      <w:r>
+        <w:rPr>
+          <w:u w:val="single"/>
+        </w:rPr>
+        <w:t>. Ambos estão corretos</w:t>
+      </w:r>
+      <w:r>
+        <w:rPr>
+          <w:u w:val="single"/>
+        </w:rPr>
+        <w:t>, pois só perguntei por um motivo</w:t>
+      </w:r>
+      <w:r>
+        <w:rPr>
+          <w:u w:val="single"/>
+        </w:rPr>
+        <w:t>.</w:t>
       </w:r>
     </w:p>
     <w:p>
@@ -1650,7 +1680,7 @@
 </file>
 
 <file path=customXml/itemProps1.xml><?xml version="1.0" encoding="utf-8"?>
-<ds:datastoreItem xmlns:ds="http://schemas.openxmlformats.org/officeDocument/2006/customXml" ds:itemID="{38B362B2-3BC7-4893-8B29-03CB29A62E08}">
+<ds:datastoreItem xmlns:ds="http://schemas.openxmlformats.org/officeDocument/2006/customXml" ds:itemID="{F99841DB-E797-400A-AFFA-0A6DB4308F4B}">
   <ds:schemaRefs>
     <ds:schemaRef ds:uri="http://schemas.openxmlformats.org/officeDocument/2006/bibliography"/>
   </ds:schemaRefs>

</xml_diff>